<commit_message>
[ADD] Explanation of the project
</commit_message>
<xml_diff>
--- a/Rapport.docx
+++ b/Rapport.docx
@@ -102,6 +102,7 @@
     </w:tbl>
     <w:p>
       <w:pPr>
+        <w:jc w:val="both"/>
         <w:rPr>
           <w:rFonts w:ascii="Arial" w:hAnsi="Arial" w:cs="Arial"/>
           <w:color w:val="244061" w:themeColor="accent1" w:themeShade="80"/>
@@ -111,7 +112,7 @@
     </w:p>
     <w:p>
       <w:pPr>
-        <w:jc w:val="center"/>
+        <w:jc w:val="both"/>
         <w:rPr>
           <w:rFonts w:ascii="Arial" w:hAnsi="Arial" w:cs="Arial"/>
           <w:color w:val="244061" w:themeColor="accent1" w:themeShade="80"/>
@@ -121,6 +122,7 @@
     </w:p>
     <w:p>
       <w:pPr>
+        <w:jc w:val="both"/>
         <w:rPr>
           <w:rFonts w:ascii="Arial" w:hAnsi="Arial" w:cs="Arial"/>
           <w:color w:val="244061" w:themeColor="accent1" w:themeShade="80"/>
@@ -187,6 +189,7 @@
                 </w:tcPr>
                 <w:p>
                   <w:pPr>
+                    <w:jc w:val="both"/>
                     <w:rPr>
                       <w:rFonts w:ascii="Arial" w:hAnsi="Arial" w:cs="Arial"/>
                       <w:color w:val="244061" w:themeColor="accent1" w:themeShade="80"/>
@@ -207,6 +210,7 @@
                 </w:tcPr>
                 <w:p>
                   <w:pPr>
+                    <w:jc w:val="both"/>
                     <w:rPr>
                       <w:rFonts w:ascii="Arial" w:hAnsi="Arial" w:cs="Arial"/>
                       <w:color w:val="244061" w:themeColor="accent1" w:themeShade="80"/>
@@ -229,6 +233,7 @@
                 </w:tcPr>
                 <w:p>
                   <w:pPr>
+                    <w:jc w:val="both"/>
                     <w:rPr>
                       <w:rFonts w:ascii="Arial" w:hAnsi="Arial" w:cs="Arial"/>
                       <w:color w:val="244061" w:themeColor="accent1" w:themeShade="80"/>
@@ -242,6 +247,7 @@
                 </w:tcPr>
                 <w:p>
                   <w:pPr>
+                    <w:jc w:val="both"/>
                     <w:rPr>
                       <w:rFonts w:ascii="Arial" w:hAnsi="Arial" w:cs="Arial"/>
                       <w:color w:val="244061" w:themeColor="accent1" w:themeShade="80"/>
@@ -253,6 +259,7 @@
           </w:tbl>
           <w:p>
             <w:pPr>
+              <w:jc w:val="both"/>
               <w:rPr>
                 <w:rFonts w:ascii="Arial" w:hAnsi="Arial" w:cs="Arial"/>
                 <w:color w:val="244061" w:themeColor="accent1" w:themeShade="80"/>
@@ -292,6 +299,7 @@
                 </w:tcPr>
                 <w:p>
                   <w:pPr>
+                    <w:jc w:val="both"/>
                     <w:rPr>
                       <w:rFonts w:ascii="Arial" w:hAnsi="Arial" w:cs="Arial"/>
                       <w:color w:val="244061" w:themeColor="accent1" w:themeShade="80"/>
@@ -341,6 +349,7 @@
                 </w:tcPr>
                 <w:p>
                   <w:pPr>
+                    <w:jc w:val="both"/>
                     <w:rPr>
                       <w:rFonts w:ascii="Arial" w:hAnsi="Arial" w:cs="Arial"/>
                       <w:color w:val="244061" w:themeColor="accent1" w:themeShade="80"/>
@@ -361,6 +370,7 @@
                 </w:tcPr>
                 <w:p>
                   <w:pPr>
+                    <w:jc w:val="both"/>
                     <w:rPr>
                       <w:rFonts w:ascii="Arial" w:hAnsi="Arial" w:cs="Arial"/>
                       <w:color w:val="244061" w:themeColor="accent1" w:themeShade="80"/>
@@ -386,6 +396,7 @@
           </w:tbl>
           <w:p>
             <w:pPr>
+              <w:jc w:val="both"/>
               <w:rPr>
                 <w:rFonts w:ascii="Arial" w:hAnsi="Arial" w:cs="Arial"/>
                 <w:color w:val="244061" w:themeColor="accent1" w:themeShade="80"/>
@@ -439,6 +450,7 @@
                 </w:tcPr>
                 <w:p>
                   <w:pPr>
+                    <w:jc w:val="both"/>
                     <w:rPr>
                       <w:rFonts w:ascii="Arial" w:hAnsi="Arial" w:cs="Arial"/>
                       <w:color w:val="244061" w:themeColor="accent1" w:themeShade="80"/>
@@ -459,6 +471,7 @@
                 </w:tcPr>
                 <w:p>
                   <w:pPr>
+                    <w:jc w:val="both"/>
                     <w:rPr>
                       <w:rFonts w:ascii="Arial" w:hAnsi="Arial" w:cs="Arial"/>
                       <w:color w:val="244061" w:themeColor="accent1" w:themeShade="80"/>
@@ -477,6 +490,7 @@
           </w:tbl>
           <w:p>
             <w:pPr>
+              <w:jc w:val="both"/>
               <w:rPr>
                 <w:rFonts w:ascii="Arial" w:hAnsi="Arial" w:cs="Arial"/>
                 <w:color w:val="244061" w:themeColor="accent1" w:themeShade="80"/>
@@ -519,6 +533,7 @@
                 </w:tcPr>
                 <w:p>
                   <w:pPr>
+                    <w:jc w:val="both"/>
                     <w:rPr>
                       <w:rFonts w:ascii="Arial" w:hAnsi="Arial" w:cs="Arial"/>
                       <w:color w:val="244061" w:themeColor="accent1" w:themeShade="80"/>
@@ -539,6 +554,7 @@
                 </w:tcPr>
                 <w:p>
                   <w:pPr>
+                    <w:jc w:val="both"/>
                     <w:rPr>
                       <w:rFonts w:ascii="Arial" w:hAnsi="Arial" w:cs="Arial"/>
                       <w:color w:val="244061" w:themeColor="accent1" w:themeShade="80"/>
@@ -568,6 +584,7 @@
                 </w:tcPr>
                 <w:p>
                   <w:pPr>
+                    <w:jc w:val="both"/>
                     <w:rPr>
                       <w:rFonts w:ascii="Arial" w:hAnsi="Arial" w:cs="Arial"/>
                       <w:color w:val="244061" w:themeColor="accent1" w:themeShade="80"/>
@@ -588,6 +605,7 @@
                 </w:tcPr>
                 <w:p>
                   <w:pPr>
+                    <w:jc w:val="both"/>
                     <w:rPr>
                       <w:rFonts w:ascii="Arial" w:hAnsi="Arial" w:cs="Arial"/>
                       <w:color w:val="244061" w:themeColor="accent1" w:themeShade="80"/>
@@ -613,6 +631,7 @@
           </w:tbl>
           <w:p>
             <w:pPr>
+              <w:jc w:val="both"/>
               <w:rPr>
                 <w:rFonts w:ascii="Arial" w:hAnsi="Arial" w:cs="Arial"/>
                 <w:color w:val="244061" w:themeColor="accent1" w:themeShade="80"/>
@@ -624,6 +643,7 @@
     </w:tbl>
     <w:p>
       <w:pPr>
+        <w:jc w:val="both"/>
         <w:rPr>
           <w:rFonts w:ascii="Arial" w:hAnsi="Arial" w:cs="Arial"/>
           <w:color w:val="244061" w:themeColor="accent1" w:themeShade="80"/>
@@ -690,7 +710,7 @@
     </w:p>
     <w:p>
       <w:pPr>
-        <w:jc w:val="center"/>
+        <w:jc w:val="both"/>
         <w:rPr>
           <w:rFonts w:ascii="Arial" w:hAnsi="Arial" w:cs="Arial"/>
           <w:color w:val="244061" w:themeColor="accent1" w:themeShade="80"/>
@@ -700,7 +720,7 @@
     </w:p>
     <w:p>
       <w:pPr>
-        <w:jc w:val="center"/>
+        <w:jc w:val="both"/>
         <w:rPr>
           <w:rFonts w:ascii="Arial" w:hAnsi="Arial" w:cs="Arial"/>
           <w:color w:val="244061" w:themeColor="accent1" w:themeShade="80"/>
@@ -764,6 +784,7 @@
     </w:p>
     <w:p>
       <w:pPr>
+        <w:jc w:val="both"/>
         <w:rPr>
           <w:rFonts w:ascii="Arial" w:hAnsi="Arial" w:cs="Arial"/>
           <w:color w:val="244061" w:themeColor="accent1" w:themeShade="80"/>
@@ -772,7 +793,7 @@
     </w:p>
     <w:p>
       <w:pPr>
-        <w:jc w:val="right"/>
+        <w:jc w:val="both"/>
         <w:rPr>
           <w:rFonts w:ascii="Arial" w:hAnsi="Arial" w:cs="Arial"/>
           <w:color w:val="244061" w:themeColor="accent1" w:themeShade="80"/>
@@ -781,6 +802,7 @@
     </w:p>
     <w:p>
       <w:pPr>
+        <w:jc w:val="both"/>
         <w:rPr>
           <w:rFonts w:ascii="Arial" w:hAnsi="Arial" w:cs="Arial"/>
           <w:color w:val="244061" w:themeColor="accent1" w:themeShade="80"/>
@@ -789,6 +811,7 @@
     </w:p>
     <w:p>
       <w:pPr>
+        <w:jc w:val="both"/>
         <w:rPr>
           <w:rFonts w:ascii="Arial" w:hAnsi="Arial" w:cs="Arial"/>
           <w:color w:val="244061" w:themeColor="accent1" w:themeShade="80"/>
@@ -797,7 +820,7 @@
     </w:p>
     <w:p>
       <w:pPr>
-        <w:jc w:val="right"/>
+        <w:jc w:val="both"/>
         <w:rPr>
           <w:rFonts w:ascii="Arial" w:hAnsi="Arial" w:cs="Arial"/>
           <w:color w:val="244061" w:themeColor="accent1" w:themeShade="80"/>
@@ -806,7 +829,7 @@
     </w:p>
     <w:p>
       <w:pPr>
-        <w:jc w:val="right"/>
+        <w:jc w:val="both"/>
         <w:rPr>
           <w:rFonts w:ascii="Arial" w:hAnsi="Arial" w:cs="Arial"/>
           <w:color w:val="244061" w:themeColor="accent1" w:themeShade="80"/>
@@ -815,7 +838,7 @@
     </w:p>
     <w:p>
       <w:pPr>
-        <w:jc w:val="right"/>
+        <w:jc w:val="both"/>
         <w:rPr>
           <w:rFonts w:ascii="Arial" w:hAnsi="Arial" w:cs="Arial"/>
           <w:color w:val="244061" w:themeColor="accent1" w:themeShade="80"/>
@@ -824,7 +847,7 @@
     </w:p>
     <w:p>
       <w:pPr>
-        <w:jc w:val="right"/>
+        <w:jc w:val="center"/>
         <w:rPr>
           <w:rFonts w:ascii="Arial" w:hAnsi="Arial" w:cs="Arial"/>
           <w:color w:val="244061" w:themeColor="accent1" w:themeShade="80"/>
@@ -835,16 +858,7 @@
           <w:rFonts w:ascii="Arial" w:hAnsi="Arial" w:cs="Arial"/>
           <w:color w:val="244061" w:themeColor="accent1" w:themeShade="80"/>
         </w:rPr>
-        <w:t>ESGI – Design Pa</w:t>
-      </w:r>
-      <w:bookmarkStart w:id="0" w:name="_GoBack"/>
-      <w:bookmarkEnd w:id="0"/>
-      <w:r>
-        <w:rPr>
-          <w:rFonts w:ascii="Arial" w:hAnsi="Arial" w:cs="Arial"/>
-          <w:color w:val="244061" w:themeColor="accent1" w:themeShade="80"/>
-        </w:rPr>
-        <w:t xml:space="preserve">ttern – </w:t>
+        <w:t xml:space="preserve">ESGI – Design Pattern – </w:t>
       </w:r>
       <w:proofErr w:type="spellStart"/>
       <w:r>
@@ -908,6 +922,7 @@
         <w:p>
           <w:pPr>
             <w:pStyle w:val="En-ttedetabledesmatires"/>
+            <w:jc w:val="both"/>
           </w:pPr>
           <w:r>
             <w:t>Contenu</w:t>
@@ -949,7 +964,7 @@
             </w:rPr>
             <w:fldChar w:fldCharType="separate"/>
           </w:r>
-          <w:hyperlink w:anchor="_Toc12445290" w:history="1">
+          <w:hyperlink w:anchor="_Toc12808936" w:history="1">
             <w:r>
               <w:rPr>
                 <w:rStyle w:val="Lienhypertexte"/>
@@ -976,7 +991,7 @@
                 <w:noProof/>
                 <w:webHidden/>
               </w:rPr>
-              <w:instrText xml:space="preserve"> PAGEREF _Toc12445290 \h </w:instrText>
+              <w:instrText xml:space="preserve"> PAGEREF _Toc12808936 \h </w:instrText>
             </w:r>
             <w:r>
               <w:rPr>
@@ -1019,7 +1034,7 @@
               <w:lang w:eastAsia="fr-FR"/>
             </w:rPr>
           </w:pPr>
-          <w:hyperlink w:anchor="_Toc12445291" w:history="1">
+          <w:hyperlink w:anchor="_Toc12808937" w:history="1">
             <w:r>
               <w:rPr>
                 <w:rStyle w:val="Lienhypertexte"/>
@@ -1046,7 +1061,7 @@
                 <w:noProof/>
                 <w:webHidden/>
               </w:rPr>
-              <w:instrText xml:space="preserve"> PAGEREF _Toc12445291 \h </w:instrText>
+              <w:instrText xml:space="preserve"> PAGEREF _Toc12808937 \h </w:instrText>
             </w:r>
             <w:r>
               <w:rPr>
@@ -1084,16 +1099,18 @@
               <w:tab w:val="right" w:leader="dot" w:pos="9062"/>
             </w:tabs>
             <w:rPr>
+              <w:rFonts w:eastAsiaTheme="minorEastAsia"/>
               <w:noProof/>
+              <w:lang w:eastAsia="fr-FR"/>
             </w:rPr>
           </w:pPr>
-          <w:hyperlink w:anchor="_Toc12445292" w:history="1">
+          <w:hyperlink w:anchor="_Toc12808938" w:history="1">
             <w:r>
               <w:rPr>
                 <w:rStyle w:val="Lienhypertexte"/>
                 <w:noProof/>
               </w:rPr>
-              <w:t>Salad decorator</w:t>
+              <w:t>Interface utilisateur</w:t>
             </w:r>
             <w:r>
               <w:rPr>
@@ -1114,7 +1131,7 @@
                 <w:noProof/>
                 <w:webHidden/>
               </w:rPr>
-              <w:instrText xml:space="preserve"> PAGEREF _Toc12445292 \h </w:instrText>
+              <w:instrText xml:space="preserve"> PAGEREF _Toc12808938 \h </w:instrText>
             </w:r>
             <w:r>
               <w:rPr>
@@ -1152,16 +1169,18 @@
               <w:tab w:val="right" w:leader="dot" w:pos="9062"/>
             </w:tabs>
             <w:rPr>
+              <w:rFonts w:eastAsiaTheme="minorEastAsia"/>
               <w:noProof/>
+              <w:lang w:eastAsia="fr-FR"/>
             </w:rPr>
           </w:pPr>
-          <w:hyperlink w:anchor="_Toc12445293" w:history="1">
+          <w:hyperlink w:anchor="_Toc12808939" w:history="1">
             <w:r>
               <w:rPr>
                 <w:rStyle w:val="Lienhypertexte"/>
                 <w:noProof/>
               </w:rPr>
-              <w:t>Payment Strategy</w:t>
+              <w:t>Création de la commande</w:t>
             </w:r>
             <w:r>
               <w:rPr>
@@ -1182,7 +1201,7 @@
                 <w:noProof/>
                 <w:webHidden/>
               </w:rPr>
-              <w:instrText xml:space="preserve"> PAGEREF _Toc12445293 \h </w:instrText>
+              <w:instrText xml:space="preserve"> PAGEREF _Toc12808939 \h </w:instrText>
             </w:r>
             <w:r>
               <w:rPr>
@@ -1220,16 +1239,18 @@
               <w:tab w:val="right" w:leader="dot" w:pos="9062"/>
             </w:tabs>
             <w:rPr>
+              <w:rFonts w:eastAsiaTheme="minorEastAsia"/>
               <w:noProof/>
+              <w:lang w:eastAsia="fr-FR"/>
             </w:rPr>
           </w:pPr>
-          <w:hyperlink w:anchor="_Toc12445294" w:history="1">
+          <w:hyperlink w:anchor="_Toc12808940" w:history="1">
             <w:r>
               <w:rPr>
                 <w:rStyle w:val="Lienhypertexte"/>
                 <w:noProof/>
               </w:rPr>
-              <w:t>Order builder</w:t>
+              <w:t>Construction de la salade</w:t>
             </w:r>
             <w:r>
               <w:rPr>
@@ -1250,7 +1271,7 @@
                 <w:noProof/>
                 <w:webHidden/>
               </w:rPr>
-              <w:instrText xml:space="preserve"> PAGEREF _Toc12445294 \h </w:instrText>
+              <w:instrText xml:space="preserve"> PAGEREF _Toc12808940 \h </w:instrText>
             </w:r>
             <w:r>
               <w:rPr>
@@ -1288,16 +1309,18 @@
               <w:tab w:val="right" w:leader="dot" w:pos="9062"/>
             </w:tabs>
             <w:rPr>
+              <w:rFonts w:eastAsiaTheme="minorEastAsia"/>
               <w:noProof/>
+              <w:lang w:eastAsia="fr-FR"/>
             </w:rPr>
           </w:pPr>
-          <w:hyperlink w:anchor="_Toc12445295" w:history="1">
+          <w:hyperlink w:anchor="_Toc12808941" w:history="1">
             <w:r>
               <w:rPr>
                 <w:rStyle w:val="Lienhypertexte"/>
                 <w:noProof/>
               </w:rPr>
-              <w:t>Bar counter observer</w:t>
+              <w:t>Préparation de la commande</w:t>
             </w:r>
             <w:r>
               <w:rPr>
@@ -1318,7 +1341,7 @@
                 <w:noProof/>
                 <w:webHidden/>
               </w:rPr>
-              <w:instrText xml:space="preserve"> PAGEREF _Toc12445295 \h </w:instrText>
+              <w:instrText xml:space="preserve"> PAGEREF _Toc12808941 \h </w:instrText>
             </w:r>
             <w:r>
               <w:rPr>
@@ -1356,16 +1379,18 @@
               <w:tab w:val="right" w:leader="dot" w:pos="9062"/>
             </w:tabs>
             <w:rPr>
+              <w:rFonts w:eastAsiaTheme="minorEastAsia"/>
               <w:noProof/>
+              <w:lang w:eastAsia="fr-FR"/>
             </w:rPr>
           </w:pPr>
-          <w:hyperlink w:anchor="_Toc12445296" w:history="1">
+          <w:hyperlink w:anchor="_Toc12808942" w:history="1">
             <w:r>
               <w:rPr>
                 <w:rStyle w:val="Lienhypertexte"/>
                 <w:noProof/>
               </w:rPr>
-              <w:t>Order screen facade</w:t>
+              <w:t>Gestion du paiement</w:t>
             </w:r>
             <w:r>
               <w:rPr>
@@ -1386,7 +1411,7 @@
                 <w:noProof/>
                 <w:webHidden/>
               </w:rPr>
-              <w:instrText xml:space="preserve"> PAGEREF _Toc12445296 \h </w:instrText>
+              <w:instrText xml:space="preserve"> PAGEREF _Toc12808942 \h </w:instrText>
             </w:r>
             <w:r>
               <w:rPr>
@@ -1419,6 +1444,7 @@
         </w:p>
         <w:p>
           <w:pPr>
+            <w:jc w:val="both"/>
             <w:sectPr>
               <w:pgSz w:w="11906" w:h="16838"/>
               <w:pgMar w:top="1417" w:right="1417" w:bottom="1417" w:left="1417" w:header="708" w:footer="708" w:gutter="0"/>
@@ -1435,25 +1461,42 @@
             <w:fldChar w:fldCharType="end"/>
           </w:r>
         </w:p>
+        <w:bookmarkStart w:id="0" w:name="_GoBack" w:displacedByCustomXml="next"/>
+        <w:bookmarkEnd w:id="0" w:displacedByCustomXml="next"/>
       </w:sdtContent>
     </w:sdt>
     <w:p>
       <w:pPr>
         <w:pStyle w:val="Titre1"/>
-      </w:pPr>
-      <w:bookmarkStart w:id="1" w:name="_Toc12445290"/>
+        <w:jc w:val="both"/>
+      </w:pPr>
+      <w:bookmarkStart w:id="1" w:name="_Toc12808936"/>
       <w:r>
         <w:lastRenderedPageBreak/>
         <w:t>Présentation de l’application</w:t>
       </w:r>
       <w:bookmarkEnd w:id="1"/>
     </w:p>
-    <w:p/>
+    <w:p>
+      <w:pPr>
+        <w:jc w:val="both"/>
+      </w:pPr>
+      <w:r>
+        <w:t>Notre application est destinée à gérer un bar à salade. Il est composé de cinq modules permettant de symboliser un parcour</w:t>
+      </w:r>
+      <w:r>
+        <w:t>s</w:t>
+      </w:r>
+      <w:r>
+        <w:t xml:space="preserve"> client.</w:t>
+      </w:r>
+    </w:p>
     <w:p>
       <w:pPr>
         <w:pStyle w:val="Titre1"/>
-      </w:pPr>
-      <w:bookmarkStart w:id="2" w:name="_Toc12445291"/>
+        <w:jc w:val="both"/>
+      </w:pPr>
+      <w:bookmarkStart w:id="2" w:name="_Toc12808937"/>
       <w:r>
         <w:t>Explication des différents modules</w:t>
       </w:r>
@@ -1462,30 +1505,27 @@
     <w:p>
       <w:pPr>
         <w:pStyle w:val="Titre2"/>
-      </w:pPr>
-      <w:bookmarkStart w:id="3" w:name="_Toc12445292"/>
-      <w:proofErr w:type="spellStart"/>
-      <w:r>
-        <w:t>Salad</w:t>
-      </w:r>
-      <w:proofErr w:type="spellEnd"/>
-      <w:r>
-        <w:t xml:space="preserve"> </w:t>
-      </w:r>
-      <w:proofErr w:type="spellStart"/>
-      <w:r>
-        <w:t>decorator</w:t>
+        <w:jc w:val="both"/>
+      </w:pPr>
+      <w:bookmarkStart w:id="3" w:name="_Toc12808938"/>
+      <w:r>
+        <w:t>Interface utilisateur</w:t>
       </w:r>
       <w:bookmarkEnd w:id="3"/>
-      <w:proofErr w:type="spellEnd"/>
-    </w:p>
-    <w:p>
-      <w:r>
+    </w:p>
+    <w:p>
+      <w:pPr>
+        <w:jc w:val="both"/>
+      </w:pPr>
+      <w:r>
+        <w:rPr>
+          <w:noProof/>
+        </w:rPr>
         <w:drawing>
-          <wp:inline distT="0" distB="0" distL="0" distR="0" wp14:anchorId="0170DB97" wp14:editId="0D3369AD">
-            <wp:extent cx="5760720" cy="3872865"/>
-            <wp:effectExtent l="0" t="0" r="0" b="0"/>
-            <wp:docPr id="2" name="Image 2"/>
+          <wp:inline distT="0" distB="0" distL="0" distR="0" wp14:anchorId="7E9C933E" wp14:editId="57C9B133">
+            <wp:extent cx="5760720" cy="3997325"/>
+            <wp:effectExtent l="0" t="0" r="0" b="3175"/>
+            <wp:docPr id="6" name="Image 6"/>
             <wp:cNvGraphicFramePr>
               <a:graphicFrameLocks xmlns:a="http://schemas.openxmlformats.org/drawingml/2006/main" noChangeAspect="1"/>
             </wp:cNvGraphicFramePr>
@@ -1505,7 +1545,7 @@
                   <pic:spPr>
                     <a:xfrm>
                       <a:off x="0" y="0"/>
-                      <a:ext cx="5760720" cy="3872865"/>
+                      <a:ext cx="5760720" cy="3997325"/>
                     </a:xfrm>
                     <a:prstGeom prst="rect">
                       <a:avLst/>
@@ -1518,35 +1558,77 @@
         </w:drawing>
       </w:r>
     </w:p>
-    <w:p/>
+    <w:p>
+      <w:pPr>
+        <w:jc w:val="both"/>
+      </w:pPr>
+      <w:r>
+        <w:t xml:space="preserve">L’interface de notre application est la classe </w:t>
+      </w:r>
+      <w:proofErr w:type="spellStart"/>
+      <w:r>
+        <w:t>OrderScreen</w:t>
+      </w:r>
+      <w:proofErr w:type="spellEnd"/>
+      <w:r>
+        <w:t xml:space="preserve">. Elle symbolise l’écran de commande de l’application. Ainsi, elle est un point d’entrée unique pour l’utilisateur, on a donc décidé d’implémenter le design pattern </w:t>
+      </w:r>
+      <w:proofErr w:type="spellStart"/>
+      <w:r>
+        <w:t>facade</w:t>
+      </w:r>
+      <w:proofErr w:type="spellEnd"/>
+      <w:r>
+        <w:t xml:space="preserve"> pour </w:t>
+      </w:r>
+      <w:r>
+        <w:t xml:space="preserve">représenter ce module. </w:t>
+      </w:r>
+    </w:p>
+    <w:p>
+      <w:pPr>
+        <w:jc w:val="both"/>
+      </w:pPr>
+      <w:r>
+        <w:t xml:space="preserve">Techniquement, les méthodes de cette classe délèguent le travail aux services correspondants. Seule la méthode </w:t>
+      </w:r>
+      <w:proofErr w:type="spellStart"/>
+      <w:r>
+        <w:t>Pay</w:t>
+      </w:r>
+      <w:proofErr w:type="spellEnd"/>
+      <w:r>
+        <w:t xml:space="preserve"> permet d’ordonner les traitements entre les différents modules.</w:t>
+      </w:r>
+      <w:r>
+        <w:br w:type="page"/>
+      </w:r>
+    </w:p>
     <w:p>
       <w:pPr>
         <w:pStyle w:val="Titre2"/>
-      </w:pPr>
-      <w:bookmarkStart w:id="4" w:name="_Toc12445293"/>
-      <w:proofErr w:type="spellStart"/>
+        <w:jc w:val="both"/>
+      </w:pPr>
+      <w:bookmarkStart w:id="4" w:name="_Toc12808939"/>
       <w:r>
         <w:lastRenderedPageBreak/>
-        <w:t>Payment</w:t>
-      </w:r>
-      <w:proofErr w:type="spellEnd"/>
-      <w:r>
-        <w:t xml:space="preserve"> </w:t>
-      </w:r>
-      <w:proofErr w:type="spellStart"/>
-      <w:r>
-        <w:t>Strategy</w:t>
+        <w:t>Création de la commande</w:t>
       </w:r>
       <w:bookmarkEnd w:id="4"/>
-      <w:proofErr w:type="spellEnd"/>
-    </w:p>
-    <w:p>
-      <w:r>
+    </w:p>
+    <w:p>
+      <w:pPr>
+        <w:jc w:val="both"/>
+      </w:pPr>
+      <w:r>
+        <w:rPr>
+          <w:noProof/>
+        </w:rPr>
         <w:drawing>
-          <wp:inline distT="0" distB="0" distL="0" distR="0" wp14:anchorId="2F5D1BEB" wp14:editId="3BA835FC">
-            <wp:extent cx="5760720" cy="4396740"/>
-            <wp:effectExtent l="0" t="0" r="0" b="3810"/>
-            <wp:docPr id="8" name="Image 8"/>
+          <wp:inline distT="0" distB="0" distL="0" distR="0" wp14:anchorId="653EB1AB" wp14:editId="3132CF81">
+            <wp:extent cx="5760720" cy="4281170"/>
+            <wp:effectExtent l="0" t="0" r="0" b="5080"/>
+            <wp:docPr id="7" name="Image 7"/>
             <wp:cNvGraphicFramePr>
               <a:graphicFrameLocks xmlns:a="http://schemas.openxmlformats.org/drawingml/2006/main" noChangeAspect="1"/>
             </wp:cNvGraphicFramePr>
@@ -1566,7 +1648,7 @@
                   <pic:spPr>
                     <a:xfrm>
                       <a:off x="0" y="0"/>
-                      <a:ext cx="5760720" cy="4396740"/>
+                      <a:ext cx="5760720" cy="4281170"/>
                     </a:xfrm>
                     <a:prstGeom prst="rect">
                       <a:avLst/>
@@ -1579,35 +1661,52 @@
         </w:drawing>
       </w:r>
     </w:p>
-    <w:p/>
+    <w:p>
+      <w:pPr>
+        <w:jc w:val="both"/>
+      </w:pPr>
+      <w:r>
+        <w:t xml:space="preserve">Nous considérons également que l’ordre de création des éléments de la commande n’a aucune importance, ainsi, le design pattern </w:t>
+      </w:r>
+      <w:proofErr w:type="spellStart"/>
+      <w:r>
+        <w:t>builder</w:t>
+      </w:r>
+      <w:proofErr w:type="spellEnd"/>
+      <w:r>
+        <w:t xml:space="preserve"> nous permet de créer notre commande au fur et à mesure des actions de l’utilisateur. </w:t>
+      </w:r>
+    </w:p>
+    <w:p>
+      <w:pPr>
+        <w:jc w:val="both"/>
+      </w:pPr>
+    </w:p>
     <w:p>
       <w:pPr>
         <w:pStyle w:val="Titre2"/>
-      </w:pPr>
-      <w:bookmarkStart w:id="5" w:name="_Toc12445294"/>
-      <w:proofErr w:type="spellStart"/>
+        <w:jc w:val="both"/>
+      </w:pPr>
+      <w:bookmarkStart w:id="5" w:name="_Toc12808940"/>
       <w:r>
         <w:lastRenderedPageBreak/>
-        <w:t>Order</w:t>
-      </w:r>
-      <w:proofErr w:type="spellEnd"/>
-      <w:r>
-        <w:t xml:space="preserve"> </w:t>
-      </w:r>
-      <w:proofErr w:type="spellStart"/>
-      <w:r>
-        <w:t>builder</w:t>
+        <w:t>Construction de la salade</w:t>
       </w:r>
       <w:bookmarkEnd w:id="5"/>
-      <w:proofErr w:type="spellEnd"/>
-    </w:p>
-    <w:p>
-      <w:r>
+    </w:p>
+    <w:p>
+      <w:pPr>
+        <w:jc w:val="both"/>
+      </w:pPr>
+      <w:r>
+        <w:rPr>
+          <w:noProof/>
+        </w:rPr>
         <w:drawing>
-          <wp:inline distT="0" distB="0" distL="0" distR="0" wp14:anchorId="65D3F71D" wp14:editId="7E669B52">
-            <wp:extent cx="5760720" cy="4281170"/>
-            <wp:effectExtent l="0" t="0" r="0" b="5080"/>
-            <wp:docPr id="7" name="Image 7"/>
+          <wp:inline distT="0" distB="0" distL="0" distR="0" wp14:anchorId="0170DB97" wp14:editId="0D3369AD">
+            <wp:extent cx="5760720" cy="3872865"/>
+            <wp:effectExtent l="0" t="0" r="0" b="0"/>
+            <wp:docPr id="2" name="Image 2"/>
             <wp:cNvGraphicFramePr>
               <a:graphicFrameLocks xmlns:a="http://schemas.openxmlformats.org/drawingml/2006/main" noChangeAspect="1"/>
             </wp:cNvGraphicFramePr>
@@ -1627,7 +1726,7 @@
                   <pic:spPr>
                     <a:xfrm>
                       <a:off x="0" y="0"/>
-                      <a:ext cx="5760720" cy="4281170"/>
+                      <a:ext cx="5760720" cy="3872865"/>
                     </a:xfrm>
                     <a:prstGeom prst="rect">
                       <a:avLst/>
@@ -1640,28 +1739,66 @@
         </w:drawing>
       </w:r>
     </w:p>
-    <w:p/>
+    <w:p>
+      <w:pPr>
+        <w:jc w:val="both"/>
+      </w:pPr>
+      <w:r>
+        <w:t xml:space="preserve">Notre application considère que les clients peuvent commander la salade qu’ils veulent et y mettre tous les ingrédients dont ils ont envie. Le design pattern </w:t>
+      </w:r>
+      <w:proofErr w:type="spellStart"/>
+      <w:r>
+        <w:t>decorator</w:t>
+      </w:r>
+      <w:proofErr w:type="spellEnd"/>
+      <w:r>
+        <w:t xml:space="preserve"> correspondait donc parfaitement à notre besoin. Il nous permet de créer des salades avec tous les </w:t>
+      </w:r>
+      <w:proofErr w:type="spellStart"/>
+      <w:r>
+        <w:t>toppings</w:t>
+      </w:r>
+      <w:proofErr w:type="spellEnd"/>
+      <w:r>
+        <w:t xml:space="preserve"> disponibles. Lors du paiement, le prix de la salade est ainsi calculé à partir du prix de chaque </w:t>
+      </w:r>
+      <w:proofErr w:type="spellStart"/>
+      <w:r>
+        <w:t>topping</w:t>
+      </w:r>
+      <w:proofErr w:type="spellEnd"/>
+      <w:r>
+        <w:t xml:space="preserve"> présent dans cette dernière. A noter que l’on nomme </w:t>
+      </w:r>
+      <w:proofErr w:type="spellStart"/>
+      <w:r>
+        <w:t>topping</w:t>
+      </w:r>
+      <w:proofErr w:type="spellEnd"/>
+      <w:r>
+        <w:t xml:space="preserve"> tout ingrédient de la salade.</w:t>
+      </w:r>
+    </w:p>
     <w:p>
       <w:pPr>
         <w:pStyle w:val="Titre2"/>
-      </w:pPr>
-      <w:bookmarkStart w:id="6" w:name="_Toc12445295"/>
+        <w:jc w:val="both"/>
+      </w:pPr>
+      <w:bookmarkStart w:id="6" w:name="_Toc12808941"/>
       <w:r>
         <w:lastRenderedPageBreak/>
-        <w:t xml:space="preserve">Bar </w:t>
-      </w:r>
-      <w:proofErr w:type="spellStart"/>
-      <w:r>
-        <w:t>counter</w:t>
-      </w:r>
-      <w:proofErr w:type="spellEnd"/>
-      <w:r>
-        <w:t xml:space="preserve"> observer</w:t>
+        <w:t>Préparation de la commande</w:t>
       </w:r>
       <w:bookmarkEnd w:id="6"/>
     </w:p>
     <w:p>
-      <w:r>
+      <w:pPr>
+        <w:jc w:val="both"/>
+      </w:pPr>
+      <w:r>
+        <w:rPr>
+          <w:noProof/>
+        </w:rPr>
         <w:drawing>
           <wp:inline distT="0" distB="0" distL="0" distR="0" wp14:anchorId="01EED2E4" wp14:editId="49AF0DA0">
             <wp:extent cx="5760720" cy="3982085"/>
@@ -1699,35 +1836,39 @@
         </w:drawing>
       </w:r>
     </w:p>
-    <w:p/>
+    <w:p>
+      <w:r>
+        <w:t xml:space="preserve">Afin de garantir un temps d’attente minimal, le design pattern observer a été mis en place afin que le cuisinier soit notifié lorsqu’une commande doit être préparée. De son côté, le client est également notifié lorsque sa commande est prête. </w:t>
+      </w:r>
+      <w:r>
+        <w:br w:type="page"/>
+      </w:r>
+    </w:p>
     <w:p>
       <w:pPr>
         <w:pStyle w:val="Titre2"/>
-      </w:pPr>
-      <w:bookmarkStart w:id="7" w:name="_Toc12445296"/>
-      <w:proofErr w:type="spellStart"/>
+        <w:jc w:val="both"/>
+      </w:pPr>
+      <w:bookmarkStart w:id="7" w:name="_Toc12808942"/>
       <w:r>
         <w:lastRenderedPageBreak/>
-        <w:t>Order</w:t>
-      </w:r>
-      <w:proofErr w:type="spellEnd"/>
-      <w:r>
-        <w:t xml:space="preserve"> screen </w:t>
-      </w:r>
-      <w:proofErr w:type="spellStart"/>
-      <w:r>
-        <w:t>facade</w:t>
+        <w:t>Gestion du paiement</w:t>
       </w:r>
       <w:bookmarkEnd w:id="7"/>
-      <w:proofErr w:type="spellEnd"/>
-    </w:p>
-    <w:p>
-      <w:r>
+    </w:p>
+    <w:p>
+      <w:pPr>
+        <w:jc w:val="both"/>
+      </w:pPr>
+      <w:r>
+        <w:rPr>
+          <w:noProof/>
+        </w:rPr>
         <w:drawing>
-          <wp:inline distT="0" distB="0" distL="0" distR="0" wp14:anchorId="6572FC8C" wp14:editId="294266FD">
-            <wp:extent cx="5760720" cy="3997325"/>
-            <wp:effectExtent l="0" t="0" r="0" b="3175"/>
-            <wp:docPr id="6" name="Image 6"/>
+          <wp:inline distT="0" distB="0" distL="0" distR="0" wp14:anchorId="16359F9A" wp14:editId="22389A28">
+            <wp:extent cx="5760720" cy="4396740"/>
+            <wp:effectExtent l="0" t="0" r="0" b="3810"/>
+            <wp:docPr id="8" name="Image 8"/>
             <wp:cNvGraphicFramePr>
               <a:graphicFrameLocks xmlns:a="http://schemas.openxmlformats.org/drawingml/2006/main" noChangeAspect="1"/>
             </wp:cNvGraphicFramePr>
@@ -1747,7 +1888,7 @@
                   <pic:spPr>
                     <a:xfrm>
                       <a:off x="0" y="0"/>
-                      <a:ext cx="5760720" cy="3997325"/>
+                      <a:ext cx="5760720" cy="4396740"/>
                     </a:xfrm>
                     <a:prstGeom prst="rect">
                       <a:avLst/>
@@ -1758,6 +1899,22 @@
             </a:graphic>
           </wp:inline>
         </w:drawing>
+      </w:r>
+    </w:p>
+    <w:p>
+      <w:pPr>
+        <w:jc w:val="both"/>
+      </w:pPr>
+      <w:r>
+        <w:t xml:space="preserve">Lorsque la commande du client est complétée, il doit payer afin qu’elle soit transmise aux cuisiniers. Nous avons donc opté pour implémenter le design pattern </w:t>
+      </w:r>
+      <w:proofErr w:type="spellStart"/>
+      <w:r>
+        <w:t>strategy</w:t>
+      </w:r>
+      <w:proofErr w:type="spellEnd"/>
+      <w:r>
+        <w:t xml:space="preserve"> car nous considérons que les moyens de paiement peuvent être multiples. </w:t>
       </w:r>
     </w:p>
     <w:sectPr>
@@ -2801,7 +2958,7 @@
 </file>
 
 <file path=customXml/itemProps1.xml><?xml version="1.0" encoding="utf-8"?>
-<ds:datastoreItem xmlns:ds="http://schemas.openxmlformats.org/officeDocument/2006/customXml" ds:itemID="{07A29456-EE06-4C67-987B-95A7B4A06C39}">
+<ds:datastoreItem xmlns:ds="http://schemas.openxmlformats.org/officeDocument/2006/customXml" ds:itemID="{4826780E-CEBF-4E8B-A15A-1325C48670E1}">
   <ds:schemaRefs>
     <ds:schemaRef ds:uri="http://schemas.openxmlformats.org/officeDocument/2006/bibliography"/>
   </ds:schemaRefs>

</xml_diff>